<commit_message>
about and interest rate derivatives done
</commit_message>
<xml_diff>
--- a/Nifty Trader.docx
+++ b/Nifty Trader.docx
@@ -253,18 +253,16 @@
         <w:t xml:space="preserve">Below </w:t>
       </w:r>
       <w:r>
-        <w:t xml:space="preserve">the Portfolio </w:t>
-      </w:r>
-      <w:proofErr w:type="gramStart"/>
-      <w:r>
-        <w:t xml:space="preserve">section </w:t>
-      </w:r>
-      <w:r>
-        <w:t xml:space="preserve"> is</w:t>
-      </w:r>
-      <w:proofErr w:type="gramEnd"/>
-      <w:r>
-        <w:t xml:space="preserve"> a Contact section which lets the user contact the owner of the site/company by leaving a message and contact details.</w:t>
+        <w:t xml:space="preserve">the Portfolio section </w:t>
+      </w:r>
+      <w:r>
+        <w:t xml:space="preserve">is a </w:t>
+      </w:r>
+      <w:r>
+        <w:t>c</w:t>
+      </w:r>
+      <w:r>
+        <w:t>ontact section which lets the user contact the owner of the site/company by leaving a message and contact details.</w:t>
       </w:r>
     </w:p>
     <w:p>

</xml_diff>